<commit_message>
Minor updates. Changed Task to Thread in several places. Added sentence about WICED_WAIT_FOREVER in semaphores and queues.
</commit_message>
<xml_diff>
--- a/videos/3-0-introduction.docx
+++ b/videos/3-0-introduction.docx
@@ -1,6 +1,6 @@
 
 <file path=word/document.xml><?xml version="1.0" encoding="utf-8"?>
-<w:document xmlns:wpc="http://schemas.microsoft.com/office/word/2010/wordprocessingCanvas" xmlns:mo="http://schemas.microsoft.com/office/mac/office/2008/main" xmlns:mc="http://schemas.openxmlformats.org/markup-compatibility/2006" xmlns:mv="urn:schemas-microsoft-com:mac:vml" xmlns:o="urn:schemas-microsoft-com:office:office" xmlns:r="http://schemas.openxmlformats.org/officeDocument/2006/relationships" xmlns:m="http://schemas.openxmlformats.org/officeDocument/2006/math" xmlns:v="urn:schemas-microsoft-com:vml" xmlns:wp14="http://schemas.microsoft.com/office/word/2010/wordprocessingDrawing" xmlns:wp="http://schemas.openxmlformats.org/drawingml/2006/wordprocessingDrawing" xmlns:w10="urn:schemas-microsoft-com:office:word" xmlns:w="http://schemas.openxmlformats.org/wordprocessingml/2006/main" xmlns:w14="http://schemas.microsoft.com/office/word/2010/wordml" xmlns:w15="http://schemas.microsoft.com/office/word/2012/wordml" xmlns:wpg="http://schemas.microsoft.com/office/word/2010/wordprocessingGroup" xmlns:wpi="http://schemas.microsoft.com/office/word/2010/wordprocessingInk" xmlns:wne="http://schemas.microsoft.com/office/word/2006/wordml" xmlns:wps="http://schemas.microsoft.com/office/word/2010/wordprocessingShape" mc:Ignorable="w14 w15 wp14">
+<w:document xmlns:wpc="http://schemas.microsoft.com/office/word/2010/wordprocessingCanvas" xmlns:cx="http://schemas.microsoft.com/office/drawing/2014/chartex" xmlns:cx1="http://schemas.microsoft.com/office/drawing/2015/9/8/chartex" xmlns:cx2="http://schemas.microsoft.com/office/drawing/2015/10/21/chartex" xmlns:cx3="http://schemas.microsoft.com/office/drawing/2016/5/9/chartex" xmlns:cx4="http://schemas.microsoft.com/office/drawing/2016/5/10/chartex" xmlns:cx5="http://schemas.microsoft.com/office/drawing/2016/5/11/chartex" xmlns:cx6="http://schemas.microsoft.com/office/drawing/2016/5/12/chartex" xmlns:cx7="http://schemas.microsoft.com/office/drawing/2016/5/13/chartex" xmlns:cx8="http://schemas.microsoft.com/office/drawing/2016/5/14/chartex" xmlns:mc="http://schemas.openxmlformats.org/markup-compatibility/2006" xmlns:aink="http://schemas.microsoft.com/office/drawing/2016/ink" xmlns:am3d="http://schemas.microsoft.com/office/drawing/2017/model3d" xmlns:o="urn:schemas-microsoft-com:office:office" xmlns:r="http://schemas.openxmlformats.org/officeDocument/2006/relationships" xmlns:m="http://schemas.openxmlformats.org/officeDocument/2006/math" xmlns:v="urn:schemas-microsoft-com:vml" xmlns:wp14="http://schemas.microsoft.com/office/word/2010/wordprocessingDrawing" xmlns:wp="http://schemas.openxmlformats.org/drawingml/2006/wordprocessingDrawing" xmlns:w10="urn:schemas-microsoft-com:office:word" xmlns:w="http://schemas.openxmlformats.org/wordprocessingml/2006/main" xmlns:w14="http://schemas.microsoft.com/office/word/2010/wordml" xmlns:w15="http://schemas.microsoft.com/office/word/2012/wordml" xmlns:w16cid="http://schemas.microsoft.com/office/word/2016/wordml/cid" xmlns:w16se="http://schemas.microsoft.com/office/word/2015/wordml/symex" xmlns:wpg="http://schemas.microsoft.com/office/word/2010/wordprocessingGroup" xmlns:wpi="http://schemas.microsoft.com/office/word/2010/wordprocessingInk" xmlns:wne="http://schemas.microsoft.com/office/word/2006/wordml" xmlns:wps="http://schemas.microsoft.com/office/word/2010/wordprocessingShape" mc:Ignorable="w14 w15 w16se w16cid wp14">
   <w:body>
     <w:p>
       <w:pPr>
@@ -15,13 +15,27 @@
           <w:b/>
           <w:u w:val="single"/>
         </w:rPr>
-        <w:t xml:space="preserve">Chapter 2 </w:t>
+        <w:t xml:space="preserve">Chapter </w:t>
       </w:r>
       <w:r>
         <w:rPr>
           <w:b/>
           <w:u w:val="single"/>
         </w:rPr>
+        <w:t>3</w:t>
+      </w:r>
+      <w:r>
+        <w:rPr>
+          <w:b/>
+          <w:u w:val="single"/>
+        </w:rPr>
+        <w:t xml:space="preserve"> </w:t>
+      </w:r>
+      <w:r>
+        <w:rPr>
+          <w:b/>
+          <w:u w:val="single"/>
+        </w:rPr>
         <w:t>RTOS Introduction</w:t>
       </w:r>
     </w:p>
@@ -62,19 +76,11 @@
         </w:rPr>
         <w:t xml:space="preserve">WICED </w:t>
       </w:r>
-      <w:proofErr w:type="spellStart"/>
-      <w:r>
-        <w:rPr>
-          <w:rFonts w:ascii="Arial" w:hAnsi="Arial" w:cs="Arial"/>
-        </w:rPr>
-        <w:t>WiFi</w:t>
-      </w:r>
-      <w:proofErr w:type="spellEnd"/>
-      <w:r>
-        <w:rPr>
-          <w:rFonts w:ascii="Arial" w:hAnsi="Arial" w:cs="Arial"/>
-        </w:rPr>
-        <w:t xml:space="preserve"> 101.  </w:t>
+      <w:r>
+        <w:rPr>
+          <w:rFonts w:ascii="Arial" w:hAnsi="Arial" w:cs="Arial"/>
+        </w:rPr>
+        <w:t xml:space="preserve">WiFi 101.  </w:t>
       </w:r>
       <w:r>
         <w:rPr>
@@ -100,6 +106,7 @@
         </w:rPr>
         <w:t xml:space="preserve">f a network connected device.  To be a good citizen on the network you are responsible for responding to many different requests.  In addition, there are lots of events that are happening very asynchronously.  </w:t>
       </w:r>
+      <w:proofErr w:type="gramStart"/>
       <w:r>
         <w:rPr>
           <w:rFonts w:ascii="Arial" w:hAnsi="Arial" w:cs="Arial"/>
@@ -110,27 +117,20 @@
         <w:rPr>
           <w:rFonts w:ascii="Arial" w:hAnsi="Arial" w:cs="Arial"/>
         </w:rPr>
-        <w:t xml:space="preserve">er to manage all of this complexity we have built WICED on top of a </w:t>
-      </w:r>
-      <w:proofErr w:type="gramStart"/>
-      <w:r>
-        <w:rPr>
-          <w:rFonts w:ascii="Arial" w:hAnsi="Arial" w:cs="Arial"/>
-        </w:rPr>
-        <w:t>Rea</w:t>
-      </w:r>
-      <w:r>
-        <w:rPr>
-          <w:rFonts w:ascii="Arial" w:hAnsi="Arial" w:cs="Arial"/>
-        </w:rPr>
-        <w:t>l Time</w:t>
+        <w:t>er to</w:t>
       </w:r>
       <w:proofErr w:type="gramEnd"/>
       <w:r>
         <w:rPr>
           <w:rFonts w:ascii="Arial" w:hAnsi="Arial" w:cs="Arial"/>
         </w:rPr>
-        <w:t xml:space="preserve"> Operating system or RTOS.</w:t>
+        <w:t xml:space="preserve"> manage all of this complexity we have built WICED on top of a Rea</w:t>
+      </w:r>
+      <w:r>
+        <w:rPr>
+          <w:rFonts w:ascii="Arial" w:hAnsi="Arial" w:cs="Arial"/>
+        </w:rPr>
+        <w:t>l Time Operating system or RTOS.</w:t>
       </w:r>
     </w:p>
     <w:p>
@@ -144,35 +144,21 @@
         <w:rPr>
           <w:rFonts w:ascii="Arial" w:hAnsi="Arial" w:cs="Arial"/>
         </w:rPr>
-        <w:t xml:space="preserve">We provide built in “threads” that will take care of all of the networking functionality and will hide you from the complexity of being attached to the network… </w:t>
-      </w:r>
-      <w:proofErr w:type="gramStart"/>
-      <w:r>
-        <w:rPr>
-          <w:rFonts w:ascii="Arial" w:hAnsi="Arial" w:cs="Arial"/>
-        </w:rPr>
-        <w:t>obviously</w:t>
-      </w:r>
-      <w:proofErr w:type="gramEnd"/>
-      <w:r>
-        <w:rPr>
-          <w:rFonts w:ascii="Arial" w:hAnsi="Arial" w:cs="Arial"/>
-        </w:rPr>
-        <w:t xml:space="preserve"> you will be able to configure that functionality… but you </w:t>
-      </w:r>
-      <w:proofErr w:type="spellStart"/>
-      <w:r>
-        <w:rPr>
-          <w:rFonts w:ascii="Arial" w:hAnsi="Arial" w:cs="Arial"/>
-        </w:rPr>
-        <w:t>wont</w:t>
-      </w:r>
-      <w:proofErr w:type="spellEnd"/>
-      <w:r>
-        <w:rPr>
-          <w:rFonts w:ascii="Arial" w:hAnsi="Arial" w:cs="Arial"/>
-        </w:rPr>
-        <w:t xml:space="preserve"> need to worry about it.</w:t>
+        <w:t>We provide built in “threads” that will take care of all of the networking functionality and will hide you from the complexity of being attached to the network… obviously you will be able to configure that functionality… but you won</w:t>
+      </w:r>
+      <w:r>
+        <w:rPr>
+          <w:rFonts w:ascii="Arial" w:hAnsi="Arial" w:cs="Arial"/>
+        </w:rPr>
+        <w:t>’</w:t>
+      </w:r>
+      <w:bookmarkStart w:id="0" w:name="_GoBack"/>
+      <w:bookmarkEnd w:id="0"/>
+      <w:r>
+        <w:rPr>
+          <w:rFonts w:ascii="Arial" w:hAnsi="Arial" w:cs="Arial"/>
+        </w:rPr>
+        <w:t>t need to worry about it.</w:t>
       </w:r>
     </w:p>
     <w:p>
@@ -361,16 +347,8 @@
         <w:rPr>
           <w:rFonts w:ascii="Arial" w:hAnsi="Arial" w:cs="Arial"/>
         </w:rPr>
-        <w:t xml:space="preserve">Semaphores,  </w:t>
-      </w:r>
-      <w:proofErr w:type="spellStart"/>
-      <w:r>
-        <w:rPr>
-          <w:rFonts w:ascii="Arial" w:hAnsi="Arial" w:cs="Arial"/>
-        </w:rPr>
-        <w:t>Mutexes</w:t>
-      </w:r>
-      <w:proofErr w:type="spellEnd"/>
+        <w:t>Semaphores,  Mutexes</w:t>
+      </w:r>
       <w:proofErr w:type="gramEnd"/>
       <w:r>
         <w:rPr>
@@ -486,15 +464,7 @@
         <w:rPr>
           <w:rFonts w:ascii="Arial" w:hAnsi="Arial" w:cs="Arial"/>
         </w:rPr>
-        <w:t xml:space="preserve"> get on</w:t>
-      </w:r>
-      <w:bookmarkStart w:id="0" w:name="_GoBack"/>
-      <w:bookmarkEnd w:id="0"/>
-      <w:r>
-        <w:rPr>
-          <w:rFonts w:ascii="Arial" w:hAnsi="Arial" w:cs="Arial"/>
-        </w:rPr>
-        <w:t xml:space="preserve">to the air-quote task </w:t>
+        <w:t xml:space="preserve"> get onto the air-quote task </w:t>
       </w:r>
       <w:proofErr w:type="spellStart"/>
       <w:r>
@@ -508,13 +478,7 @@
         <w:rPr>
           <w:rFonts w:ascii="Arial" w:hAnsi="Arial" w:cs="Arial"/>
         </w:rPr>
-        <w:t xml:space="preserve"> </w:t>
-      </w:r>
-      <w:r>
-        <w:rPr>
-          <w:rFonts w:ascii="Arial" w:hAnsi="Arial" w:cs="Arial"/>
-        </w:rPr>
-        <w:t>at hand</w:t>
+        <w:t xml:space="preserve"> at hand</w:t>
       </w:r>
     </w:p>
     <w:p>
@@ -533,8 +497,8 @@
 </file>
 
 <file path=word/numbering.xml><?xml version="1.0" encoding="utf-8"?>
-<w:numbering xmlns:wpc="http://schemas.microsoft.com/office/word/2010/wordprocessingCanvas" xmlns:mo="http://schemas.microsoft.com/office/mac/office/2008/main" xmlns:mc="http://schemas.openxmlformats.org/markup-compatibility/2006" xmlns:mv="urn:schemas-microsoft-com:mac:vml" xmlns:o="urn:schemas-microsoft-com:office:office" xmlns:r="http://schemas.openxmlformats.org/officeDocument/2006/relationships" xmlns:m="http://schemas.openxmlformats.org/officeDocument/2006/math" xmlns:v="urn:schemas-microsoft-com:vml" xmlns:wp14="http://schemas.microsoft.com/office/word/2010/wordprocessingDrawing" xmlns:wp="http://schemas.openxmlformats.org/drawingml/2006/wordprocessingDrawing" xmlns:w10="urn:schemas-microsoft-com:office:word" xmlns:w="http://schemas.openxmlformats.org/wordprocessingml/2006/main" xmlns:w14="http://schemas.microsoft.com/office/word/2010/wordml" xmlns:w15="http://schemas.microsoft.com/office/word/2012/wordml" xmlns:wpg="http://schemas.microsoft.com/office/word/2010/wordprocessingGroup" xmlns:wpi="http://schemas.microsoft.com/office/word/2010/wordprocessingInk" xmlns:wne="http://schemas.microsoft.com/office/word/2006/wordml" xmlns:wps="http://schemas.microsoft.com/office/word/2010/wordprocessingShape" mc:Ignorable="w14 w15 wp14">
-  <w:abstractNum w:abstractNumId="0">
+<w:numbering xmlns:wpc="http://schemas.microsoft.com/office/word/2010/wordprocessingCanvas" xmlns:cx="http://schemas.microsoft.com/office/drawing/2014/chartex" xmlns:cx1="http://schemas.microsoft.com/office/drawing/2015/9/8/chartex" xmlns:cx2="http://schemas.microsoft.com/office/drawing/2015/10/21/chartex" xmlns:cx3="http://schemas.microsoft.com/office/drawing/2016/5/9/chartex" xmlns:cx4="http://schemas.microsoft.com/office/drawing/2016/5/10/chartex" xmlns:cx5="http://schemas.microsoft.com/office/drawing/2016/5/11/chartex" xmlns:cx6="http://schemas.microsoft.com/office/drawing/2016/5/12/chartex" xmlns:cx7="http://schemas.microsoft.com/office/drawing/2016/5/13/chartex" xmlns:cx8="http://schemas.microsoft.com/office/drawing/2016/5/14/chartex" xmlns:mc="http://schemas.openxmlformats.org/markup-compatibility/2006" xmlns:aink="http://schemas.microsoft.com/office/drawing/2016/ink" xmlns:am3d="http://schemas.microsoft.com/office/drawing/2017/model3d" xmlns:o="urn:schemas-microsoft-com:office:office" xmlns:r="http://schemas.openxmlformats.org/officeDocument/2006/relationships" xmlns:m="http://schemas.openxmlformats.org/officeDocument/2006/math" xmlns:v="urn:schemas-microsoft-com:vml" xmlns:wp14="http://schemas.microsoft.com/office/word/2010/wordprocessingDrawing" xmlns:wp="http://schemas.openxmlformats.org/drawingml/2006/wordprocessingDrawing" xmlns:w10="urn:schemas-microsoft-com:office:word" xmlns:w="http://schemas.openxmlformats.org/wordprocessingml/2006/main" xmlns:w14="http://schemas.microsoft.com/office/word/2010/wordml" xmlns:w15="http://schemas.microsoft.com/office/word/2012/wordml" xmlns:w16cid="http://schemas.microsoft.com/office/word/2016/wordml/cid" xmlns:w16se="http://schemas.microsoft.com/office/word/2015/wordml/symex" xmlns:wpg="http://schemas.microsoft.com/office/word/2010/wordprocessingGroup" xmlns:wpi="http://schemas.microsoft.com/office/word/2010/wordprocessingInk" xmlns:wne="http://schemas.microsoft.com/office/word/2006/wordml" xmlns:wps="http://schemas.microsoft.com/office/word/2010/wordprocessingShape" mc:Ignorable="w14 w15 w16se w16cid wp14">
+  <w:abstractNum w:abstractNumId="0" w15:restartNumberingAfterBreak="0">
     <w:nsid w:val="05EB3F5A"/>
     <w:multiLevelType w:val="hybridMultilevel"/>
     <w:tmpl w:val="F50EC004"/>
@@ -623,7 +587,7 @@
       </w:pPr>
     </w:lvl>
   </w:abstractNum>
-  <w:abstractNum w:abstractNumId="1">
+  <w:abstractNum w:abstractNumId="1" w15:restartNumberingAfterBreak="0">
     <w:nsid w:val="08F13F33"/>
     <w:multiLevelType w:val="hybridMultilevel"/>
     <w:tmpl w:val="7B5C1BA0"/>
@@ -736,7 +700,7 @@
       </w:rPr>
     </w:lvl>
   </w:abstractNum>
-  <w:abstractNum w:abstractNumId="2">
+  <w:abstractNum w:abstractNumId="2" w15:restartNumberingAfterBreak="0">
     <w:nsid w:val="0DD02367"/>
     <w:multiLevelType w:val="hybridMultilevel"/>
     <w:tmpl w:val="1DD49528"/>
@@ -825,7 +789,7 @@
       </w:pPr>
     </w:lvl>
   </w:abstractNum>
-  <w:abstractNum w:abstractNumId="3">
+  <w:abstractNum w:abstractNumId="3" w15:restartNumberingAfterBreak="0">
     <w:nsid w:val="3B85199D"/>
     <w:multiLevelType w:val="hybridMultilevel"/>
     <w:tmpl w:val="86004AA2"/>
@@ -914,7 +878,7 @@
       </w:pPr>
     </w:lvl>
   </w:abstractNum>
-  <w:abstractNum w:abstractNumId="4">
+  <w:abstractNum w:abstractNumId="4" w15:restartNumberingAfterBreak="0">
     <w:nsid w:val="59A25B46"/>
     <w:multiLevelType w:val="hybridMultilevel"/>
     <w:tmpl w:val="A5262028"/>
@@ -1003,7 +967,7 @@
       </w:pPr>
     </w:lvl>
   </w:abstractNum>
-  <w:abstractNum w:abstractNumId="5">
+  <w:abstractNum w:abstractNumId="5" w15:restartNumberingAfterBreak="0">
     <w:nsid w:val="62923EDB"/>
     <w:multiLevelType w:val="hybridMultilevel"/>
     <w:tmpl w:val="270092A6"/>
@@ -1138,7 +1102,7 @@
 </file>
 
 <file path=word/styles.xml><?xml version="1.0" encoding="utf-8"?>
-<w:styles xmlns:mc="http://schemas.openxmlformats.org/markup-compatibility/2006" xmlns:r="http://schemas.openxmlformats.org/officeDocument/2006/relationships" xmlns:w="http://schemas.openxmlformats.org/wordprocessingml/2006/main" xmlns:w14="http://schemas.microsoft.com/office/word/2010/wordml" xmlns:w15="http://schemas.microsoft.com/office/word/2012/wordml" mc:Ignorable="w14 w15">
+<w:styles xmlns:mc="http://schemas.openxmlformats.org/markup-compatibility/2006" xmlns:r="http://schemas.openxmlformats.org/officeDocument/2006/relationships" xmlns:w="http://schemas.openxmlformats.org/wordprocessingml/2006/main" xmlns:w14="http://schemas.microsoft.com/office/word/2010/wordml" xmlns:w15="http://schemas.microsoft.com/office/word/2012/wordml" xmlns:w16cid="http://schemas.microsoft.com/office/word/2016/wordml/cid" xmlns:w16se="http://schemas.microsoft.com/office/word/2015/wordml/symex" mc:Ignorable="w14 w15 w16se w16cid">
   <w:docDefaults>
     <w:rPrDefault>
       <w:rPr>
@@ -1150,7 +1114,7 @@
     </w:rPrDefault>
     <w:pPrDefault/>
   </w:docDefaults>
-  <w:latentStyles w:defLockedState="0" w:defUIPriority="99" w:defSemiHidden="0" w:defUnhideWhenUsed="0" w:defQFormat="0" w:count="382">
+  <w:latentStyles w:defLockedState="0" w:defUIPriority="99" w:defSemiHidden="0" w:defUnhideWhenUsed="0" w:defQFormat="0" w:count="375">
     <w:lsdException w:name="Normal" w:uiPriority="0" w:qFormat="1"/>
     <w:lsdException w:name="heading 1" w:uiPriority="9" w:qFormat="1"/>
     <w:lsdException w:name="heading 2" w:semiHidden="1" w:uiPriority="9" w:unhideWhenUsed="1" w:qFormat="1"/>
@@ -1307,15 +1271,6 @@
     <w:lsdException w:name="Balloon Text" w:semiHidden="1" w:unhideWhenUsed="1"/>
     <w:lsdException w:name="Table Grid" w:uiPriority="39"/>
     <w:lsdException w:name="Table Theme" w:semiHidden="1" w:unhideWhenUsed="1"/>
-    <w:lsdException w:name="Note Level 1" w:semiHidden="1" w:unhideWhenUsed="1"/>
-    <w:lsdException w:name="Note Level 2" w:semiHidden="1" w:unhideWhenUsed="1"/>
-    <w:lsdException w:name="Note Level 3" w:semiHidden="1" w:unhideWhenUsed="1"/>
-    <w:lsdException w:name="Note Level 4" w:semiHidden="1" w:unhideWhenUsed="1"/>
-    <w:lsdException w:name="Note Level 5" w:semiHidden="1" w:unhideWhenUsed="1"/>
-    <w:lsdException w:name="Note Level 6" w:semiHidden="1" w:unhideWhenUsed="1"/>
-    <w:lsdException w:name="Note Level 7" w:semiHidden="1" w:unhideWhenUsed="1"/>
-    <w:lsdException w:name="Note Level 8" w:semiHidden="1" w:unhideWhenUsed="1"/>
-    <w:lsdException w:name="Note Level 9" w:semiHidden="1" w:unhideWhenUsed="1"/>
     <w:lsdException w:name="Placeholder Text" w:semiHidden="1"/>
     <w:lsdException w:name="No Spacing" w:uiPriority="1" w:qFormat="1"/>
     <w:lsdException w:name="Light Shading" w:uiPriority="60"/>

</xml_diff>